<commit_message>
Now the program works with Shift
</commit_message>
<xml_diff>
--- a/6381/VergeychikGL/lab5/VergeychikGL_lab5.docx
+++ b/6381/VergeychikGL/lab5/VergeychikGL_lab5.docx
@@ -756,6 +756,7 @@
       <w:pPr>
         <w:pStyle w:val="15"/>
         <w:numPr>
+          <w:ilvl w:val="0"/>
           <w:numId w:val="0"/>
         </w:numPr>
         <w:spacing w:before="120" w:after="120" w:line="360" w:lineRule="auto"/>
@@ -783,6 +784,7 @@
       <w:pPr>
         <w:pStyle w:val="15"/>
         <w:numPr>
+          <w:ilvl w:val="0"/>
           <w:numId w:val="0"/>
         </w:numPr>
         <w:spacing w:before="120" w:after="120" w:line="360" w:lineRule="auto"/>
@@ -847,6 +849,7 @@
         <w:pStyle w:val="15"/>
         <w:widowControl/>
         <w:numPr>
+          <w:ilvl w:val="0"/>
           <w:numId w:val="0"/>
         </w:numPr>
         <w:spacing w:after="200" w:line="360" w:lineRule="auto"/>
@@ -1169,6 +1172,7 @@
         <w:pStyle w:val="15"/>
         <w:widowControl/>
         <w:numPr>
+          <w:ilvl w:val="0"/>
           <w:numId w:val="0"/>
         </w:numPr>
         <w:spacing w:after="200" w:line="360" w:lineRule="auto"/>
@@ -1577,6 +1581,7 @@
         <w:pStyle w:val="15"/>
         <w:widowControl/>
         <w:numPr>
+          <w:ilvl w:val="0"/>
           <w:numId w:val="0"/>
         </w:numPr>
         <w:spacing w:after="200" w:line="360" w:lineRule="auto"/>
@@ -1584,31 +1589,105 @@
         <w:rPr>
           <w:rFonts w:cs="Times New Roman"/>
           <w:b/>
-          <w:spacing w:val="-1"/>
-          <w:sz w:val="32"/>
-          <w:szCs w:val="32"/>
-          <w:lang w:val="ru-RU"/>
-        </w:rPr>
-      </w:pPr>
-      <w:r>
+          <w:sz w:val="28"/>
+          <w:szCs w:val="28"/>
+          <w:lang w:val="en-US"/>
+        </w:rPr>
+      </w:pPr>
+      <w:r>
+        <w:rPr>
+          <w:rFonts w:cs="Times New Roman"/>
+          <w:b/>
+          <w:sz w:val="28"/>
+          <w:szCs w:val="28"/>
+          <w:lang w:val="ru-RU"/>
+        </w:rPr>
+        <w:t>Описание работы обработчика прерывания</w:t>
+      </w:r>
+      <w:r>
+        <w:rPr>
+          <w:rFonts w:cs="Times New Roman"/>
+          <w:b/>
+          <w:sz w:val="28"/>
+          <w:szCs w:val="28"/>
+          <w:lang w:val="en-US"/>
+        </w:rPr>
+        <w:t>:</w:t>
+      </w:r>
+    </w:p>
+    <w:p>
+      <w:pPr>
+        <w:pStyle w:val="15"/>
+        <w:widowControl/>
+        <w:numPr>
+          <w:ilvl w:val="0"/>
+          <w:numId w:val="0"/>
+        </w:numPr>
+        <w:spacing w:after="200" w:line="360" w:lineRule="auto"/>
+        <w:ind w:leftChars="0" w:firstLine="700" w:firstLineChars="0"/>
+        <w:rPr>
+          <w:rFonts w:cs="Times New Roman"/>
+          <w:b w:val="0"/>
+          <w:bCs/>
+          <w:sz w:val="28"/>
+          <w:szCs w:val="28"/>
+          <w:lang w:val="ru-RU"/>
+        </w:rPr>
+      </w:pPr>
+      <w:r>
+        <w:rPr>
+          <w:rFonts w:cs="Times New Roman"/>
+          <w:b w:val="0"/>
+          <w:bCs/>
+          <w:sz w:val="28"/>
+          <w:szCs w:val="28"/>
+          <w:lang w:val="ru-RU"/>
+        </w:rPr>
+        <w:t xml:space="preserve">Обработчик реагирует на скан-коды символов 1-0. При нажатии на клавиши 1-0 обработчик заменяет их на символы латинского алфавита </w:t>
+      </w:r>
+      <w:r>
+        <w:rPr>
+          <w:rFonts w:cs="Times New Roman"/>
+          <w:b w:val="0"/>
+          <w:bCs/>
+          <w:sz w:val="28"/>
+          <w:szCs w:val="28"/>
+          <w:lang w:val="en-US"/>
+        </w:rPr>
+        <w:t xml:space="preserve">a-j </w:t>
+      </w:r>
+      <w:r>
+        <w:rPr>
+          <w:rFonts w:cs="Times New Roman"/>
+          <w:b w:val="0"/>
+          <w:bCs/>
+          <w:sz w:val="28"/>
+          <w:szCs w:val="28"/>
+          <w:lang w:val="ru-RU"/>
+        </w:rPr>
+        <w:t>соответственно. Т.е пользователь вместо нажатой цифры увидит на экране символ латинского алфавита.</w:t>
+      </w:r>
+    </w:p>
+    <w:p>
+      <w:pPr>
+        <w:pStyle w:val="15"/>
+        <w:widowControl/>
+        <w:numPr>
+          <w:ilvl w:val="0"/>
+          <w:numId w:val="0"/>
+        </w:numPr>
+        <w:spacing w:after="200" w:line="360" w:lineRule="auto"/>
+        <w:ind w:leftChars="0"/>
         <w:rPr>
           <w:rFonts w:cs="Times New Roman"/>
           <w:b/>
           <w:spacing w:val="-1"/>
-          <w:sz w:val="32"/>
-          <w:szCs w:val="32"/>
-          <w:lang w:val="ru-RU"/>
-        </w:rPr>
-        <w:t>Ход работы:</w:t>
-      </w:r>
-    </w:p>
-    <w:p>
-      <w:pPr>
-        <w:pStyle w:val="15"/>
-        <w:shd w:val="clear" w:color="auto" w:fill="FFFFFF"/>
-        <w:spacing w:line="360" w:lineRule="auto"/>
-        <w:ind w:left="0" w:leftChars="0" w:firstLine="0" w:firstLineChars="0"/>
-        <w:outlineLvl w:val="0"/>
+          <w:sz w:val="28"/>
+          <w:szCs w:val="28"/>
+          <w:lang w:val="ru-RU"/>
+        </w:rPr>
+      </w:pPr>
+      <w:r>
         <w:rPr>
           <w:rFonts w:cs="Times New Roman"/>
           <w:b/>
@@ -1617,8 +1696,16 @@
           <w:szCs w:val="28"/>
           <w:lang w:val="ru-RU"/>
         </w:rPr>
-      </w:pPr>
-      <w:r>
+        <w:t>Ход работы:</w:t>
+      </w:r>
+    </w:p>
+    <w:p>
+      <w:pPr>
+        <w:pStyle w:val="15"/>
+        <w:shd w:val="clear" w:color="auto" w:fill="FFFFFF"/>
+        <w:spacing w:line="360" w:lineRule="auto"/>
+        <w:ind w:left="0" w:leftChars="0" w:firstLine="0" w:firstLineChars="0"/>
+        <w:outlineLvl w:val="0"/>
         <w:rPr>
           <w:rFonts w:cs="Times New Roman"/>
           <w:b/>
@@ -1627,6 +1714,16 @@
           <w:szCs w:val="28"/>
           <w:lang w:val="ru-RU"/>
         </w:rPr>
+      </w:pPr>
+      <w:r>
+        <w:rPr>
+          <w:rFonts w:cs="Times New Roman"/>
+          <w:b/>
+          <w:spacing w:val="-1"/>
+          <w:sz w:val="28"/>
+          <w:szCs w:val="28"/>
+          <w:lang w:val="ru-RU"/>
+        </w:rPr>
         <w:t>Шаг 1:</w:t>
       </w:r>
     </w:p>
@@ -1682,7 +1779,7 @@
       <w:r>
         <w:drawing>
           <wp:inline distT="0" distB="0" distL="114300" distR="114300">
-            <wp:extent cx="4892675" cy="3299460"/>
+            <wp:extent cx="4892675" cy="3040380"/>
             <wp:effectExtent l="0" t="0" r="14605" b="7620"/>
             <wp:docPr id="3" name="Picture 2"/>
             <wp:cNvGraphicFramePr>
@@ -1699,6 +1796,7 @@
                   </pic:nvPicPr>
                   <pic:blipFill>
                     <a:blip r:embed="rId5"/>
+                    <a:srcRect b="7852"/>
                     <a:stretch>
                       <a:fillRect/>
                     </a:stretch>
@@ -1706,7 +1804,7 @@
                   <pic:spPr>
                     <a:xfrm>
                       <a:off x="0" y="0"/>
-                      <a:ext cx="4892675" cy="3299460"/>
+                      <a:ext cx="4892675" cy="3040380"/>
                     </a:xfrm>
                     <a:prstGeom prst="rect">
                       <a:avLst/>
@@ -1791,7 +1889,7 @@
           <w:szCs w:val="28"/>
           <w:lang w:val="ru-RU"/>
         </w:rPr>
-        <w:t>Проверка работы прерывания введением символов</w:t>
+        <w:t xml:space="preserve">Проверка работы прерывания введением символов 1-5 </w:t>
       </w:r>
       <w:r>
         <w:rPr>
@@ -2176,8 +2274,6 @@
         </w:rPr>
         <w:t>un</w:t>
       </w:r>
-      <w:bookmarkStart w:id="0" w:name="_GoBack"/>
-      <w:bookmarkEnd w:id="0"/>
     </w:p>
     <w:p>
       <w:pPr>
@@ -2379,6 +2475,7 @@
       <w:pPr>
         <w:pStyle w:val="20"/>
         <w:numPr>
+          <w:ilvl w:val="0"/>
           <w:numId w:val="0"/>
         </w:numPr>
         <w:tabs>
@@ -2528,6 +2625,7 @@
       <w:pPr>
         <w:pStyle w:val="20"/>
         <w:numPr>
+          <w:ilvl w:val="0"/>
           <w:numId w:val="0"/>
         </w:numPr>
         <w:tabs>
@@ -3618,6 +3716,101 @@
         <w:pStyle w:val="15"/>
         <w:shd w:val="clear" w:color="auto" w:fill="FFFFFF"/>
         <w:spacing w:line="360" w:lineRule="auto"/>
+        <w:outlineLvl w:val="0"/>
+        <w:rPr>
+          <w:rFonts w:hint="default" w:ascii="Consolas" w:hAnsi="Consolas" w:cs="Consolas"/>
+          <w:sz w:val="18"/>
+          <w:szCs w:val="18"/>
+          <w:lang w:val="ru-RU"/>
+        </w:rPr>
+      </w:pPr>
+      <w:r>
+        <w:rPr>
+          <w:rFonts w:hint="default" w:ascii="Consolas" w:hAnsi="Consolas" w:cs="Consolas"/>
+          <w:sz w:val="18"/>
+          <w:szCs w:val="18"/>
+          <w:lang w:val="ru-RU"/>
+        </w:rPr>
+        <w:t xml:space="preserve">       mov ah,02h</w:t>
+      </w:r>
+    </w:p>
+    <w:p>
+      <w:pPr>
+        <w:pStyle w:val="15"/>
+        <w:shd w:val="clear" w:color="auto" w:fill="FFFFFF"/>
+        <w:spacing w:line="360" w:lineRule="auto"/>
+        <w:ind w:left="1080"/>
+        <w:outlineLvl w:val="0"/>
+        <w:rPr>
+          <w:rFonts w:hint="default" w:ascii="Consolas" w:hAnsi="Consolas" w:cs="Consolas"/>
+          <w:sz w:val="18"/>
+          <w:szCs w:val="18"/>
+          <w:lang w:val="ru-RU"/>
+        </w:rPr>
+      </w:pPr>
+      <w:r>
+        <w:rPr>
+          <w:rFonts w:hint="default" w:ascii="Consolas" w:hAnsi="Consolas" w:cs="Consolas"/>
+          <w:sz w:val="18"/>
+          <w:szCs w:val="18"/>
+          <w:lang w:val="ru-RU"/>
+        </w:rPr>
+        <w:t xml:space="preserve">    int 16h</w:t>
+      </w:r>
+    </w:p>
+    <w:p>
+      <w:pPr>
+        <w:pStyle w:val="15"/>
+        <w:shd w:val="clear" w:color="auto" w:fill="FFFFFF"/>
+        <w:spacing w:line="360" w:lineRule="auto"/>
+        <w:ind w:left="1080"/>
+        <w:outlineLvl w:val="0"/>
+        <w:rPr>
+          <w:rFonts w:hint="default" w:ascii="Consolas" w:hAnsi="Consolas" w:cs="Consolas"/>
+          <w:sz w:val="18"/>
+          <w:szCs w:val="18"/>
+          <w:lang w:val="ru-RU"/>
+        </w:rPr>
+      </w:pPr>
+      <w:r>
+        <w:rPr>
+          <w:rFonts w:hint="default" w:ascii="Consolas" w:hAnsi="Consolas" w:cs="Consolas"/>
+          <w:sz w:val="18"/>
+          <w:szCs w:val="18"/>
+          <w:lang w:val="ru-RU"/>
+        </w:rPr>
+        <w:t xml:space="preserve">    test  al, 2;сравниваем со скан кодом Shift</w:t>
+      </w:r>
+    </w:p>
+    <w:p>
+      <w:pPr>
+        <w:pStyle w:val="15"/>
+        <w:shd w:val="clear" w:color="auto" w:fill="FFFFFF"/>
+        <w:spacing w:line="360" w:lineRule="auto"/>
+        <w:ind w:left="1080"/>
+        <w:outlineLvl w:val="0"/>
+        <w:rPr>
+          <w:rFonts w:hint="default" w:ascii="Consolas" w:hAnsi="Consolas" w:cs="Consolas"/>
+          <w:sz w:val="18"/>
+          <w:szCs w:val="18"/>
+          <w:lang w:val="ru-RU"/>
+        </w:rPr>
+      </w:pPr>
+      <w:r>
+        <w:rPr>
+          <w:rFonts w:hint="default" w:ascii="Consolas" w:hAnsi="Consolas" w:cs="Consolas"/>
+          <w:sz w:val="18"/>
+          <w:szCs w:val="18"/>
+          <w:lang w:val="ru-RU"/>
+        </w:rPr>
+        <w:t xml:space="preserve">    jne end_compare</w:t>
+      </w:r>
+    </w:p>
+    <w:p>
+      <w:pPr>
+        <w:pStyle w:val="15"/>
+        <w:shd w:val="clear" w:color="auto" w:fill="FFFFFF"/>
+        <w:spacing w:line="360" w:lineRule="auto"/>
         <w:ind w:left="1080"/>
         <w:outlineLvl w:val="0"/>
         <w:rPr>
@@ -3645,6 +3838,8 @@
         </w:rPr>
         <w:t>;Считывание номера клавиши</w:t>
       </w:r>
+      <w:bookmarkStart w:id="0" w:name="_GoBack"/>
+      <w:bookmarkEnd w:id="0"/>
     </w:p>
     <w:p>
       <w:pPr>
@@ -12340,7 +12535,7 @@
     <w:lsdException w:uiPriority="99" w:name="Normal Indent"/>
     <w:lsdException w:uiPriority="99" w:name="footnote text"/>
     <w:lsdException w:uiPriority="99" w:name="annotation text"/>
-    <w:lsdException w:qFormat="1" w:uiPriority="99" w:name="header"/>
+    <w:lsdException w:qFormat="1" w:uiPriority="99" w:semiHidden="0" w:name="header"/>
     <w:lsdException w:qFormat="1" w:uiPriority="99" w:semiHidden="0" w:name="footer"/>
     <w:lsdException w:uiPriority="99" w:name="index heading"/>
     <w:lsdException w:qFormat="1" w:uiPriority="35" w:name="caption"/>
@@ -12374,7 +12569,7 @@
     <w:lsdException w:qFormat="1" w:unhideWhenUsed="0" w:uiPriority="10" w:semiHidden="0" w:name="Title"/>
     <w:lsdException w:uiPriority="99" w:name="Closing"/>
     <w:lsdException w:uiPriority="99" w:name="Signature"/>
-    <w:lsdException w:uiPriority="1" w:name="Default Paragraph Font"/>
+    <w:lsdException w:uiPriority="1" w:semiHidden="0" w:name="Default Paragraph Font"/>
     <w:lsdException w:uiPriority="99" w:name="Body Text"/>
     <w:lsdException w:uiPriority="99" w:name="Body Text Indent"/>
     <w:lsdException w:uiPriority="99" w:name="List Continue"/>
@@ -12398,7 +12593,7 @@
     <w:lsdException w:uiPriority="99" w:name="FollowedHyperlink"/>
     <w:lsdException w:qFormat="1" w:unhideWhenUsed="0" w:uiPriority="22" w:semiHidden="0" w:name="Strong"/>
     <w:lsdException w:qFormat="1" w:unhideWhenUsed="0" w:uiPriority="20" w:semiHidden="0" w:name="Emphasis"/>
-    <w:lsdException w:uiPriority="99" w:name="Document Map"/>
+    <w:lsdException w:qFormat="1" w:uiPriority="99" w:semiHidden="0" w:name="Document Map"/>
     <w:lsdException w:qFormat="1" w:unhideWhenUsed="0" w:uiPriority="0" w:semiHidden="0" w:name="Plain Text"/>
     <w:lsdException w:uiPriority="99" w:name="E-mail Signature"/>
     <w:lsdException w:uiPriority="99" w:semiHidden="0" w:name="Normal (Web)"/>
@@ -12412,7 +12607,7 @@
     <w:lsdException w:uiPriority="99" w:name="HTML Sample"/>
     <w:lsdException w:uiPriority="99" w:name="HTML Typewriter"/>
     <w:lsdException w:uiPriority="99" w:name="HTML Variable"/>
-    <w:lsdException w:qFormat="1" w:uiPriority="99" w:name="Normal Table"/>
+    <w:lsdException w:qFormat="1" w:uiPriority="99" w:semiHidden="0" w:name="Normal Table"/>
     <w:lsdException w:uiPriority="99" w:name="annotation subject"/>
     <w:lsdException w:uiPriority="99" w:name="Table Simple 1"/>
     <w:lsdException w:uiPriority="99" w:name="Table Simple 2"/>
@@ -12456,7 +12651,7 @@
     <w:lsdException w:uiPriority="99" w:name="Table Web 1"/>
     <w:lsdException w:uiPriority="99" w:name="Table Web 2"/>
     <w:lsdException w:uiPriority="99" w:name="Table Web 3"/>
-    <w:lsdException w:uiPriority="99" w:name="Balloon Text"/>
+    <w:lsdException w:uiPriority="99" w:semiHidden="0" w:name="Balloon Text"/>
     <w:lsdException w:qFormat="1" w:unhideWhenUsed="0" w:uiPriority="39" w:semiHidden="0" w:name="Table Grid"/>
     <w:lsdException w:uiPriority="99" w:name="Table Theme"/>
     <w:lsdException w:unhideWhenUsed="0" w:uiPriority="60" w:semiHidden="0" w:name="Light Shading"/>
@@ -12633,6 +12828,7 @@
     <w:basedOn w:val="1"/>
     <w:link w:val="14"/>
     <w:unhideWhenUsed/>
+    <w:qFormat/>
     <w:uiPriority w:val="99"/>
     <w:rPr>
       <w:rFonts w:ascii="Tahoma" w:hAnsi="Tahoma"/>
@@ -12861,6 +13057,7 @@
     <w:name w:val="Текст Знак"/>
     <w:basedOn w:val="9"/>
     <w:link w:val="8"/>
+    <w:qFormat/>
     <w:uiPriority w:val="0"/>
     <w:rPr>
       <w:rFonts w:ascii="Courier New" w:hAnsi="Courier New" w:eastAsia="Times New Roman" w:cs="Times New Roman"/>

</xml_diff>